<commit_message>
Add new file 51702048_Apriori
</commit_message>
<xml_diff>
--- a/51702048_Spark.docx
+++ b/51702048_Spark.docx
@@ -4831,16 +4831,7 @@
           <w:sz w:val="28"/>
           <w:szCs w:val="28"/>
         </w:rPr>
-        <w:t>Lặp lại</w:t>
-      </w:r>
-      <w:r>
-        <w:rPr>
-          <w:rFonts w:ascii="Times New Roman" w:hAnsi="Times New Roman" w:cs="Times New Roman"/>
-          <w:color w:val="000000"/>
-          <w:sz w:val="28"/>
-          <w:szCs w:val="28"/>
-        </w:rPr>
-        <w:t> và </w:t>
+        <w:t>l</w:t>
       </w:r>
       <w:r>
         <w:rPr>
@@ -4851,7 +4842,38 @@
           <w:sz w:val="28"/>
           <w:szCs w:val="28"/>
         </w:rPr>
-        <w:t>Tương tác đều</w:t>
+        <w:t>ặp lại</w:t>
+      </w:r>
+      <w:r>
+        <w:rPr>
+          <w:rFonts w:ascii="Times New Roman" w:hAnsi="Times New Roman" w:cs="Times New Roman"/>
+          <w:color w:val="000000"/>
+          <w:sz w:val="28"/>
+          <w:szCs w:val="28"/>
+        </w:rPr>
+        <w:t> và </w:t>
+      </w:r>
+      <w:r>
+        <w:rPr>
+          <w:rFonts w:ascii="Times New Roman" w:hAnsi="Times New Roman" w:cs="Times New Roman"/>
+          <w:b/>
+          <w:bCs/>
+          <w:color w:val="000000"/>
+          <w:sz w:val="28"/>
+          <w:szCs w:val="28"/>
+        </w:rPr>
+        <w:t>t</w:t>
+      </w:r>
+      <w:r>
+        <w:rPr>
+          <w:rFonts w:ascii="Times New Roman" w:hAnsi="Times New Roman" w:cs="Times New Roman"/>
+          <w:b/>
+          <w:bCs/>
+          <w:color w:val="000000"/>
+          <w:sz w:val="28"/>
+          <w:szCs w:val="28"/>
+        </w:rPr>
+        <w:t>ương tác đều</w:t>
       </w:r>
       <w:r>
         <w:rPr>
@@ -5078,7 +5100,25 @@
           <w:sz w:val="28"/>
           <w:szCs w:val="28"/>
         </w:rPr>
-        <w:t>Người dùng chạy các truy vấn đặc biệt trên cùng một tập con dữ liệu. Mỗi truy vấn sẽ thực hiện I / O đĩa trên bộ nhớ ổn định, có thể chi phối thời gian thực thi ứng dụng.</w:t>
+        <w:t>Người dùng chạy các truy vấn đặc biệt trên cùng một tập con dữ liệu. Mỗi truy vấn sẽ thực hiệ</w:t>
+      </w:r>
+      <w:r>
+        <w:rPr>
+          <w:rFonts w:ascii="Times New Roman" w:hAnsi="Times New Roman" w:cs="Times New Roman"/>
+          <w:color w:val="000000"/>
+          <w:sz w:val="28"/>
+          <w:szCs w:val="28"/>
+        </w:rPr>
+        <w:t>n I/</w:t>
+      </w:r>
+      <w:r>
+        <w:rPr>
+          <w:rFonts w:ascii="Times New Roman" w:hAnsi="Times New Roman" w:cs="Times New Roman"/>
+          <w:color w:val="000000"/>
+          <w:sz w:val="28"/>
+          <w:szCs w:val="28"/>
+        </w:rPr>
+        <w:t>O đĩa trên bộ nhớ ổn định, có thể chi phối thời gian thực thi ứng dụng.</w:t>
       </w:r>
     </w:p>
     <w:p>
@@ -5226,7 +5266,27 @@
           <w:sz w:val="28"/>
           <w:szCs w:val="28"/>
         </w:rPr>
-        <w:t>Chia sẻ dữ liệu chậm trong MapReduce do </w:t>
+        <w:t>Chia sẻ dữ liệ</w:t>
+      </w:r>
+      <w:r>
+        <w:rPr>
+          <w:rFonts w:ascii="Times New Roman" w:hAnsi="Times New Roman" w:cs="Times New Roman"/>
+          <w:color w:val="000000"/>
+          <w:sz w:val="28"/>
+          <w:szCs w:val="28"/>
+        </w:rPr>
+        <w:t>u</w:t>
+      </w:r>
+      <w:bookmarkStart w:id="0" w:name="_GoBack"/>
+      <w:bookmarkEnd w:id="0"/>
+      <w:r>
+        <w:rPr>
+          <w:rFonts w:ascii="Times New Roman" w:hAnsi="Times New Roman" w:cs="Times New Roman"/>
+          <w:color w:val="000000"/>
+          <w:sz w:val="28"/>
+          <w:szCs w:val="28"/>
+        </w:rPr>
+        <w:t xml:space="preserve"> trong MapReduce do </w:t>
       </w:r>
       <w:r>
         <w:rPr>
@@ -5345,7 +5405,7 @@
           <w:sz w:val="28"/>
           <w:szCs w:val="28"/>
         </w:rPr>
-        <w:t> esilient </w:t>
+        <w:t>esilient </w:t>
       </w:r>
       <w:r>
         <w:rPr>
@@ -5365,7 +5425,7 @@
           <w:sz w:val="28"/>
           <w:szCs w:val="28"/>
         </w:rPr>
-        <w:t> istributed </w:t>
+        <w:t>istributed </w:t>
       </w:r>
       <w:r>
         <w:rPr>
@@ -5385,7 +5445,7 @@
           <w:sz w:val="28"/>
           <w:szCs w:val="28"/>
         </w:rPr>
-        <w:t xml:space="preserve"> atasets (RDD); nó hỗ trợ tính toán xử lý trong bộ nhớ. Điều này có nghĩa là, nó lưu trữ trạng thái bộ nhớ như một đối tượng trên các công việc và đối tượng có thể chia sẻ giữa các công việc đó. Chia sẻ dữ liệu trong bộ nhớ nhanh hơn mạng và </w:t>
+        <w:t xml:space="preserve">atasets (RDD); nó hỗ trợ tính toán xử lý trong bộ nhớ. Điều này có nghĩa là, nó lưu trữ trạng thái bộ nhớ như một đối tượng trên các công việc và đối tượng có thể chia sẻ giữa các công việc đó. Chia sẻ dữ liệu trong bộ nhớ nhanh hơn mạng và </w:t>
       </w:r>
       <w:r>
         <w:rPr>
@@ -5396,8 +5456,6 @@
         </w:rPr>
         <w:t xml:space="preserve">ổ </w:t>
       </w:r>
-      <w:bookmarkStart w:id="0" w:name="_GoBack"/>
-      <w:bookmarkEnd w:id="0"/>
       <w:r>
         <w:rPr>
           <w:rFonts w:ascii="Times New Roman" w:hAnsi="Times New Roman" w:cs="Times New Roman"/>
@@ -6729,7 +6787,17 @@
           <w:sz w:val="28"/>
           <w:szCs w:val="28"/>
         </w:rPr>
-        <w:t>worker.json</w:t>
+        <w:t>employee</w:t>
+      </w:r>
+      <w:r>
+        <w:rPr>
+          <w:b/>
+          <w:bCs/>
+          <w:color w:val="000000"/>
+          <w:sz w:val="28"/>
+          <w:szCs w:val="28"/>
+        </w:rPr>
+        <w:t>.json</w:t>
       </w:r>
       <w:r>
         <w:rPr>
@@ -6809,15 +6877,25 @@
       </w:r>
       <w:r>
         <w:rPr>
-          <w:rFonts w:ascii="Times New Roman" w:hAnsi="Times New Roman" w:cs="Times New Roman"/>
           <w:b/>
           <w:bCs/>
           <w:color w:val="000000"/>
           <w:sz w:val="28"/>
           <w:szCs w:val="28"/>
+        </w:rPr>
+        <w:t>employee</w:t>
+      </w:r>
+      <w:r>
+        <w:rPr>
+          <w:rFonts w:ascii="Times New Roman" w:hAnsi="Times New Roman" w:cs="Times New Roman"/>
+          <w:b/>
+          <w:bCs/>
+          <w:color w:val="000000"/>
+          <w:sz w:val="28"/>
+          <w:szCs w:val="28"/>
           <w:shd w:val="clear" w:color="auto" w:fill="FFFFFF"/>
         </w:rPr>
-        <w:t>worker.json</w:t>
+        <w:t>.json</w:t>
       </w:r>
       <w:r>
         <w:rPr>
@@ -8676,6 +8754,7 @@
   <w:style w:type="character" w:default="1" w:styleId="DefaultParagraphFont">
     <w:name w:val="Default Paragraph Font"/>
     <w:uiPriority w:val="1"/>
+    <w:semiHidden/>
     <w:unhideWhenUsed/>
   </w:style>
   <w:style w:type="table" w:default="1" w:styleId="TableNormal">

</xml_diff>